<commit_message>
update cover letters and docs
</commit_message>
<xml_diff>
--- a/cover-letter/clarke-cara-wayfair.docx
+++ b/cover-letter/clarke-cara-wayfair.docx
@@ -9,12 +9,14 @@
         </w:tabs>
         <w:rPr>
           <w:rFonts w:ascii="Calibri" w:hAnsi="Calibri"/>
-        </w:rPr>
-      </w:pPr>
+          <w:color w:val="000000" w:themeColor="text1"/>
+        </w:rPr>
+      </w:pPr>
+      <w:bookmarkStart w:id="0" w:name="_GoBack"/>
       <w:r>
         <w:rPr>
           <w:rFonts w:ascii="Calibri" w:eastAsia="Calibri" w:hAnsi="Calibri" w:cs="Calibri"/>
-          <w:color w:val="444444"/>
+          <w:color w:val="000000" w:themeColor="text1"/>
           <w:sz w:val="72"/>
           <w:szCs w:val="72"/>
         </w:rPr>
@@ -25,6 +27,7 @@
           <w:rFonts w:ascii="Calibri" w:eastAsia="Calibri" w:hAnsi="Calibri" w:cs="Calibri"/>
           <w:b/>
           <w:bCs/>
+          <w:color w:val="000000" w:themeColor="text1"/>
           <w:sz w:val="72"/>
           <w:szCs w:val="72"/>
         </w:rPr>
@@ -33,15 +36,15 @@
       <w:r>
         <w:rPr>
           <w:rFonts w:ascii="Calibri" w:eastAsia="Calibri" w:hAnsi="Calibri" w:cs="Calibri"/>
-          <w:b/>
           <w:bCs/>
-          <w:color w:val="C73226"/>
+          <w:color w:val="000000" w:themeColor="text1"/>
           <w:sz w:val="72"/>
           <w:szCs w:val="72"/>
         </w:rPr>
         <w:t>Clarke</w:t>
       </w:r>
     </w:p>
+    <w:bookmarkEnd w:id="0"/>
     <w:p>
       <w:pPr>
         <w:rPr>
@@ -112,23 +115,19 @@
           <w:rFonts w:ascii="Calibri" w:hAnsi="Calibri"/>
         </w:rPr>
       </w:pPr>
-      <w:bookmarkStart w:id="0" w:name="_GoBack"/>
-      <w:bookmarkEnd w:id="0"/>
-    </w:p>
-    <w:p>
-      <w:pPr>
-        <w:rPr>
-          <w:rFonts w:ascii="Calibri" w:hAnsi="Calibri"/>
-        </w:rPr>
-      </w:pPr>
-      <w:proofErr w:type="spellStart"/>
+    </w:p>
+    <w:p>
+      <w:pPr>
+        <w:rPr>
+          <w:rFonts w:ascii="Calibri" w:hAnsi="Calibri"/>
+        </w:rPr>
+      </w:pPr>
       <w:r>
         <w:rPr>
           <w:rFonts w:ascii="Calibri" w:hAnsi="Calibri"/>
         </w:rPr>
         <w:t>Wayfair</w:t>
       </w:r>
-      <w:proofErr w:type="spellEnd"/>
     </w:p>
     <w:p>
       <w:pPr>
@@ -288,7 +287,6 @@
         </w:rPr>
         <w:t xml:space="preserve">background and practical experience so that I can perform well in this position. I am eager to contribute my enthusiasm and skills to the </w:t>
       </w:r>
-      <w:proofErr w:type="spellStart"/>
       <w:r>
         <w:rPr>
           <w:rFonts w:ascii="Verdana" w:eastAsia="Times New Roman" w:hAnsi="Verdana" w:cs="Times New Roman"/>
@@ -298,7 +296,6 @@
         </w:rPr>
         <w:t>Wayfair</w:t>
       </w:r>
-      <w:proofErr w:type="spellEnd"/>
       <w:r>
         <w:rPr>
           <w:rFonts w:ascii="Verdana" w:eastAsia="Times New Roman" w:hAnsi="Verdana" w:cs="Times New Roman"/>
@@ -369,21 +366,7 @@
         <w:rPr>
           <w:rFonts w:ascii="Calibri" w:hAnsi="Calibri"/>
         </w:rPr>
-        <w:t xml:space="preserve">aScript libraries like </w:t>
-      </w:r>
-      <w:proofErr w:type="spellStart"/>
-      <w:r>
-        <w:rPr>
-          <w:rFonts w:ascii="Calibri" w:hAnsi="Calibri"/>
-        </w:rPr>
-        <w:t>AngularJS</w:t>
-      </w:r>
-      <w:proofErr w:type="spellEnd"/>
-      <w:r>
-        <w:rPr>
-          <w:rFonts w:ascii="Calibri" w:hAnsi="Calibri"/>
-        </w:rPr>
-        <w:t>, React.js &amp; Node.js</w:t>
+        <w:t>aScript libraries like AngularJS, React.js &amp; Node.js</w:t>
       </w:r>
     </w:p>
     <w:p>
@@ -639,7 +622,7 @@
     </w:rPrDefault>
     <w:pPrDefault/>
   </w:docDefaults>
-  <w:latentStyles w:defLockedState="0" w:defUIPriority="99" w:defSemiHidden="0" w:defUnhideWhenUsed="0" w:defQFormat="0" w:count="380">
+  <w:latentStyles w:defLockedState="0" w:defUIPriority="99" w:defSemiHidden="0" w:defUnhideWhenUsed="0" w:defQFormat="0" w:count="382">
     <w:lsdException w:name="Normal" w:uiPriority="0" w:qFormat="1"/>
     <w:lsdException w:name="heading 1" w:uiPriority="9" w:qFormat="1"/>
     <w:lsdException w:name="heading 2" w:semiHidden="1" w:uiPriority="9" w:unhideWhenUsed="1" w:qFormat="1"/>
@@ -745,7 +728,6 @@
     <w:lsdException w:name="HTML Sample" w:semiHidden="1" w:unhideWhenUsed="1"/>
     <w:lsdException w:name="HTML Typewriter" w:semiHidden="1" w:unhideWhenUsed="1"/>
     <w:lsdException w:name="HTML Variable" w:semiHidden="1" w:unhideWhenUsed="1"/>
-    <w:lsdException w:name="Normal Table" w:semiHidden="1" w:unhideWhenUsed="1"/>
     <w:lsdException w:name="annotation subject" w:semiHidden="1" w:unhideWhenUsed="1"/>
     <w:lsdException w:name="No List" w:semiHidden="1" w:unhideWhenUsed="1"/>
     <w:lsdException w:name="Outline List 1" w:semiHidden="1" w:unhideWhenUsed="1"/>
@@ -791,11 +773,9 @@
     <w:lsdException w:name="Table Subtle 1" w:semiHidden="1" w:unhideWhenUsed="1"/>
     <w:lsdException w:name="Table Subtle 2" w:semiHidden="1" w:unhideWhenUsed="1"/>
     <w:lsdException w:name="Table Web 1" w:semiHidden="1" w:unhideWhenUsed="1"/>
-    <w:lsdException w:name="Table Web 2" w:semiHidden="1" w:unhideWhenUsed="1"/>
     <w:lsdException w:name="Table Web 3" w:semiHidden="1" w:unhideWhenUsed="1"/>
     <w:lsdException w:name="Balloon Text" w:semiHidden="1" w:unhideWhenUsed="1"/>
     <w:lsdException w:name="Table Grid" w:uiPriority="59"/>
-    <w:lsdException w:name="Table Theme" w:semiHidden="1" w:unhideWhenUsed="1"/>
     <w:lsdException w:name="Note Level 1" w:semiHidden="1" w:unhideWhenUsed="1"/>
     <w:lsdException w:name="Note Level 2" w:semiHidden="1" w:unhideWhenUsed="1"/>
     <w:lsdException w:name="Note Level 3" w:semiHidden="1" w:unhideWhenUsed="1"/>
@@ -1020,6 +1000,8 @@
     <w:lsdException w:name="List Table 5 Dark Accent 6" w:uiPriority="50"/>
     <w:lsdException w:name="List Table 6 Colorful Accent 6" w:uiPriority="51"/>
     <w:lsdException w:name="List Table 7 Colorful Accent 6" w:uiPriority="52"/>
+    <w:lsdException w:name="Mention" w:semiHidden="1" w:unhideWhenUsed="1"/>
+    <w:lsdException w:name="Smart Hyperlink" w:semiHidden="1" w:unhideWhenUsed="1"/>
   </w:latentStyles>
   <w:style w:type="paragraph" w:default="1" w:styleId="Normal">
     <w:name w:val="Normal"/>

</xml_diff>